<commit_message>
Moved files in directory, Updated current tasks for everybody
</commit_message>
<xml_diff>
--- a/General Project Documents/Group Tasks.docx
+++ b/General Project Documents/Group Tasks.docx
@@ -21,138 +21,174 @@
         </w:numPr>
       </w:pPr>
       <w:r>
-        <w:t xml:space="preserve">Both Search </w:t>
-      </w:r>
-      <w:r>
-        <w:t>Types</w:t>
-      </w:r>
-    </w:p>
-    <w:p>
-      <w:pPr>
-        <w:pStyle w:val="ListParagraph"/>
-        <w:numPr>
-          <w:ilvl w:val="0"/>
-          <w:numId w:val="1"/>
-        </w:numPr>
-      </w:pPr>
-      <w:r>
-        <w:t>Job handout</w:t>
-      </w:r>
-    </w:p>
-    <w:p>
-      <w:pPr>
-        <w:pStyle w:val="ListParagraph"/>
-        <w:numPr>
-          <w:ilvl w:val="0"/>
-          <w:numId w:val="1"/>
-        </w:numPr>
-      </w:pPr>
-      <w:r>
-        <w:t>Fix up user stories</w:t>
-      </w:r>
-    </w:p>
-    <w:p>
-      <w:r>
-        <w:t>Thomas Walker</w:t>
-      </w:r>
-    </w:p>
-    <w:p>
-      <w:pPr>
-        <w:pStyle w:val="ListParagraph"/>
-        <w:numPr>
-          <w:ilvl w:val="0"/>
-          <w:numId w:val="1"/>
-        </w:numPr>
-      </w:pPr>
-      <w:r>
-        <w:t>Reporting page data</w:t>
-      </w:r>
-    </w:p>
-    <w:p>
-      <w:pPr>
-        <w:pStyle w:val="ListParagraph"/>
-        <w:numPr>
-          <w:ilvl w:val="0"/>
-          <w:numId w:val="1"/>
-        </w:numPr>
-      </w:pPr>
-      <w:r>
-        <w:t>Meeting Results</w:t>
-      </w:r>
-    </w:p>
-    <w:p>
-      <w:r>
-        <w:t>Mohammed Osman</w:t>
-      </w:r>
-    </w:p>
-    <w:p>
-      <w:pPr>
-        <w:pStyle w:val="ListParagraph"/>
-        <w:numPr>
-          <w:ilvl w:val="0"/>
-          <w:numId w:val="1"/>
-        </w:numPr>
-      </w:pPr>
-      <w:r>
-        <w:t>User authentication</w:t>
-      </w:r>
-    </w:p>
-    <w:p>
-      <w:pPr>
-        <w:pStyle w:val="ListParagraph"/>
-        <w:numPr>
-          <w:ilvl w:val="0"/>
-          <w:numId w:val="1"/>
-        </w:numPr>
-      </w:pPr>
-      <w:r>
-        <w:t>Creational design patterns</w:t>
-      </w:r>
-    </w:p>
-    <w:p>
-      <w:r>
-        <w:t>Jacob Coorey</w:t>
-      </w:r>
-    </w:p>
-    <w:p>
-      <w:pPr>
-        <w:pStyle w:val="ListParagraph"/>
-        <w:numPr>
-          <w:ilvl w:val="0"/>
-          <w:numId w:val="1"/>
-        </w:numPr>
-      </w:pPr>
-      <w:r>
-        <w:t xml:space="preserve">Vehicle availability </w:t>
-      </w:r>
-    </w:p>
-    <w:p>
-      <w:pPr>
-        <w:pStyle w:val="ListParagraph"/>
-        <w:numPr>
-          <w:ilvl w:val="0"/>
-          <w:numId w:val="1"/>
-        </w:numPr>
-      </w:pPr>
-      <w:r>
-        <w:t>Testing</w:t>
-      </w:r>
-    </w:p>
-    <w:p>
-      <w:pPr>
-        <w:pStyle w:val="ListParagraph"/>
-        <w:numPr>
-          <w:ilvl w:val="0"/>
-          <w:numId w:val="1"/>
-        </w:numPr>
-      </w:pPr>
-      <w:r>
-        <w:t>Login / register prototype/page</w:t>
+        <w:t>Technical Stuff</w:t>
       </w:r>
       <w:bookmarkStart w:id="0" w:name="_GoBack"/>
       <w:bookmarkEnd w:id="0"/>
     </w:p>
     <w:p>
+      <w:pPr>
+        <w:pStyle w:val="ListParagraph"/>
+        <w:numPr>
+          <w:ilvl w:val="0"/>
+          <w:numId w:val="1"/>
+        </w:numPr>
+      </w:pPr>
+      <w:r>
+        <w:t>Job handout</w:t>
+      </w:r>
+    </w:p>
+    <w:p>
+      <w:pPr>
+        <w:pStyle w:val="ListParagraph"/>
+        <w:numPr>
+          <w:ilvl w:val="0"/>
+          <w:numId w:val="1"/>
+        </w:numPr>
+      </w:pPr>
+      <w:r>
+        <w:t>Fix up user stories</w:t>
+      </w:r>
+      <w:r>
+        <w:t xml:space="preserve"> (DONE)</w:t>
+      </w:r>
+    </w:p>
+    <w:p>
+      <w:pPr>
+        <w:pStyle w:val="ListParagraph"/>
+        <w:numPr>
+          <w:ilvl w:val="0"/>
+          <w:numId w:val="1"/>
+        </w:numPr>
+      </w:pPr>
+      <w:r>
+        <w:t>User Authentication</w:t>
+      </w:r>
+    </w:p>
+    <w:p>
+      <w:r>
+        <w:t>Thomas Walker</w:t>
+      </w:r>
+    </w:p>
+    <w:p>
+      <w:pPr>
+        <w:pStyle w:val="ListParagraph"/>
+        <w:numPr>
+          <w:ilvl w:val="0"/>
+          <w:numId w:val="1"/>
+        </w:numPr>
+      </w:pPr>
+      <w:r>
+        <w:t>Reporting page data</w:t>
+      </w:r>
+    </w:p>
+    <w:p>
+      <w:pPr>
+        <w:pStyle w:val="ListParagraph"/>
+        <w:numPr>
+          <w:ilvl w:val="0"/>
+          <w:numId w:val="1"/>
+        </w:numPr>
+      </w:pPr>
+      <w:r>
+        <w:t>Meeting Results</w:t>
+      </w:r>
+    </w:p>
+    <w:p>
+      <w:pPr>
+        <w:pStyle w:val="ListParagraph"/>
+        <w:numPr>
+          <w:ilvl w:val="0"/>
+          <w:numId w:val="1"/>
+        </w:numPr>
+      </w:pPr>
+      <w:r>
+        <w:t>Search types</w:t>
+      </w:r>
+    </w:p>
+    <w:p>
+      <w:r>
+        <w:t>Mohammed Osman</w:t>
+      </w:r>
+    </w:p>
+    <w:p>
+      <w:pPr>
+        <w:pStyle w:val="ListParagraph"/>
+        <w:numPr>
+          <w:ilvl w:val="0"/>
+          <w:numId w:val="1"/>
+        </w:numPr>
+      </w:pPr>
+      <w:r>
+        <w:t>User authentication</w:t>
+      </w:r>
+    </w:p>
+    <w:p>
+      <w:pPr>
+        <w:pStyle w:val="ListParagraph"/>
+        <w:numPr>
+          <w:ilvl w:val="0"/>
+          <w:numId w:val="1"/>
+        </w:numPr>
+      </w:pPr>
+      <w:r>
+        <w:t>Creational design patterns</w:t>
+      </w:r>
+    </w:p>
+    <w:p>
+      <w:pPr>
+        <w:pStyle w:val="ListParagraph"/>
+        <w:numPr>
+          <w:ilvl w:val="0"/>
+          <w:numId w:val="1"/>
+        </w:numPr>
+      </w:pPr>
+      <w:r>
+        <w:t>Search Types</w:t>
+      </w:r>
+    </w:p>
+    <w:p>
+      <w:r>
+        <w:t>Jacob Coorey</w:t>
+      </w:r>
+    </w:p>
+    <w:p>
+      <w:pPr>
+        <w:pStyle w:val="ListParagraph"/>
+        <w:numPr>
+          <w:ilvl w:val="0"/>
+          <w:numId w:val="1"/>
+        </w:numPr>
+      </w:pPr>
+      <w:r>
+        <w:t xml:space="preserve">Vehicle availability </w:t>
+      </w:r>
+    </w:p>
+    <w:p>
+      <w:pPr>
+        <w:pStyle w:val="ListParagraph"/>
+        <w:numPr>
+          <w:ilvl w:val="0"/>
+          <w:numId w:val="1"/>
+        </w:numPr>
+      </w:pPr>
+      <w:r>
+        <w:t>Testing</w:t>
+      </w:r>
+    </w:p>
+    <w:p>
+      <w:pPr>
+        <w:pStyle w:val="ListParagraph"/>
+        <w:numPr>
+          <w:ilvl w:val="0"/>
+          <w:numId w:val="1"/>
+        </w:numPr>
+      </w:pPr>
+      <w:r>
+        <w:t>Login / register prototype/page</w:t>
+      </w:r>
+    </w:p>
+    <w:p>
       <w:r>
         <w:t>Matthew Blundell</w:t>
       </w:r>
@@ -179,9 +215,21 @@
           <w:ilvl w:val="0"/>
           <w:numId w:val="1"/>
         </w:numPr>
-      </w:pPr>
-      <w:r>
+        <w:rPr>
+          <w:b/>
+        </w:rPr>
+      </w:pPr>
+      <w:r>
+        <w:rPr>
+          <w:b/>
+        </w:rPr>
         <w:t>Adapt pages to fit new user authentication visually</w:t>
+      </w:r>
+      <w:r>
+        <w:rPr>
+          <w:b/>
+        </w:rPr>
+        <w:t xml:space="preserve"> (in progress)</w:t>
       </w:r>
     </w:p>
     <w:p>

</xml_diff>